<commit_message>
Product_add aangepast (nu: DrawImage) en alle foto's van Greta toegevoegd!
</commit_message>
<xml_diff>
--- a/Documentatie/Eindverslag/Milanov.docx
+++ b/Documentatie/Eindverslag/Milanov.docx
@@ -561,6 +561,9 @@
       <w:bookmarkStart w:id="0" w:name="_Toc352427811"/>
       <w:r>
         <w:lastRenderedPageBreak/>
+        <w:t xml:space="preserve">1.0.0 </w:t>
+      </w:r>
+      <w:r>
         <w:t>Inleiding</w:t>
       </w:r>
       <w:bookmarkEnd w:id="0"/>
@@ -589,7 +592,17 @@
       </w:pPr>
       <w:bookmarkStart w:id="1" w:name="_Toc352427812"/>
       <w:r>
+        <w:rPr>
+          <w:b w:val="0"/>
+          <w:bCs w:val="0"/>
+        </w:rPr>
         <w:lastRenderedPageBreak/>
+        <w:t>1.</w:t>
+      </w:r>
+      <w:r>
+        <w:t xml:space="preserve"> </w:t>
+      </w:r>
+      <w:r>
         <w:t>Hoofdstuk 1</w:t>
       </w:r>
       <w:bookmarkEnd w:id="1"/>
@@ -605,6 +618,9 @@
       </w:pPr>
       <w:bookmarkStart w:id="2" w:name="_Toc352427813"/>
       <w:r>
+        <w:t>2.1.1</w:t>
+      </w:r>
+      <w:r>
         <w:t>Hoofdstuk 1.1</w:t>
       </w:r>
       <w:bookmarkEnd w:id="2"/>
@@ -623,6 +639,91 @@
         <w:t>Hoofdstuk 1.1.1</w:t>
       </w:r>
       <w:bookmarkEnd w:id="3"/>
+    </w:p>
+    <w:p>
+      <w:pPr>
+        <w:pStyle w:val="Lijstalinea"/>
+      </w:pPr>
+    </w:p>
+    <w:p>
+      <w:pPr>
+        <w:ind w:left="720"/>
+      </w:pPr>
+      <w:r>
+        <w:t>1.  A</w:t>
+      </w:r>
+    </w:p>
+    <w:p>
+      <w:pPr>
+        <w:ind w:left="720"/>
+      </w:pPr>
+      <w:r>
+        <w:t>1.1 A</w:t>
+      </w:r>
+    </w:p>
+    <w:p>
+      <w:pPr>
+        <w:ind w:left="720"/>
+      </w:pPr>
+      <w:r>
+        <w:t>1.1.1 A</w:t>
+      </w:r>
+    </w:p>
+    <w:p>
+      <w:pPr>
+        <w:ind w:left="720"/>
+      </w:pPr>
+      <w:r>
+        <w:t>2. B</w:t>
+      </w:r>
+    </w:p>
+    <w:p>
+      <w:pPr>
+        <w:ind w:left="720"/>
+      </w:pPr>
+      <w:r>
+        <w:t>2.1 B</w:t>
+      </w:r>
+    </w:p>
+    <w:p>
+      <w:pPr>
+        <w:ind w:left="720"/>
+      </w:pPr>
+      <w:r>
+        <w:t>2.1.1 B</w:t>
+      </w:r>
+    </w:p>
+    <w:p>
+      <w:pPr>
+        <w:ind w:left="720"/>
+      </w:pPr>
+      <w:r>
+        <w:t>2.1.2 B</w:t>
+      </w:r>
+    </w:p>
+    <w:p>
+      <w:pPr>
+        <w:ind w:left="720"/>
+      </w:pPr>
+      <w:r>
+        <w:t>2.2 B</w:t>
+      </w:r>
+    </w:p>
+    <w:p>
+      <w:pPr>
+        <w:ind w:left="720"/>
+      </w:pPr>
+      <w:r>
+        <w:t>2.2.1 B</w:t>
+      </w:r>
+    </w:p>
+    <w:p>
+      <w:pPr>
+        <w:ind w:left="720"/>
+      </w:pPr>
+      <w:r>
+        <w:t>2.2.2 B</w:t>
+      </w:r>
     </w:p>
     <w:sectPr>
       <w:footerReference w:type="default" r:id="rId11"/>
@@ -781,6 +882,95 @@
 <file path=word/numbering.xml><?xml version="1.0" encoding="utf-8"?>
 <w:numbering xmlns:ve="http://schemas.openxmlformats.org/markup-compatibility/2006" xmlns:o="urn:schemas-microsoft-com:office:office" xmlns:r="http://schemas.openxmlformats.org/officeDocument/2006/relationships" xmlns:m="http://schemas.openxmlformats.org/officeDocument/2006/math" xmlns:v="urn:schemas-microsoft-com:vml" xmlns:wp="http://schemas.openxmlformats.org/drawingml/2006/wordprocessingDrawing" xmlns:w10="urn:schemas-microsoft-com:office:word" xmlns:w="http://schemas.openxmlformats.org/wordprocessingml/2006/main" xmlns:wne="http://schemas.microsoft.com/office/word/2006/wordml">
   <w:abstractNum w:abstractNumId="0">
+    <w:nsid w:val="0073668F"/>
+    <w:multiLevelType w:val="hybridMultilevel"/>
+    <w:tmpl w:val="C49AD2A6"/>
+    <w:lvl w:ilvl="0" w:tplc="0413000F">
+      <w:start w:val="1"/>
+      <w:numFmt w:val="decimal"/>
+      <w:lvlText w:val="%1."/>
+      <w:lvlJc w:val="left"/>
+      <w:pPr>
+        <w:ind w:left="720" w:hanging="360"/>
+      </w:pPr>
+      <w:rPr>
+        <w:rFonts w:hint="default"/>
+      </w:rPr>
+    </w:lvl>
+    <w:lvl w:ilvl="1" w:tplc="04130019" w:tentative="1">
+      <w:start w:val="1"/>
+      <w:numFmt w:val="lowerLetter"/>
+      <w:lvlText w:val="%2."/>
+      <w:lvlJc w:val="left"/>
+      <w:pPr>
+        <w:ind w:left="1440" w:hanging="360"/>
+      </w:pPr>
+    </w:lvl>
+    <w:lvl w:ilvl="2" w:tplc="0413001B" w:tentative="1">
+      <w:start w:val="1"/>
+      <w:numFmt w:val="lowerRoman"/>
+      <w:lvlText w:val="%3."/>
+      <w:lvlJc w:val="right"/>
+      <w:pPr>
+        <w:ind w:left="2160" w:hanging="180"/>
+      </w:pPr>
+    </w:lvl>
+    <w:lvl w:ilvl="3" w:tplc="0413000F" w:tentative="1">
+      <w:start w:val="1"/>
+      <w:numFmt w:val="decimal"/>
+      <w:lvlText w:val="%4."/>
+      <w:lvlJc w:val="left"/>
+      <w:pPr>
+        <w:ind w:left="2880" w:hanging="360"/>
+      </w:pPr>
+    </w:lvl>
+    <w:lvl w:ilvl="4" w:tplc="04130019" w:tentative="1">
+      <w:start w:val="1"/>
+      <w:numFmt w:val="lowerLetter"/>
+      <w:lvlText w:val="%5."/>
+      <w:lvlJc w:val="left"/>
+      <w:pPr>
+        <w:ind w:left="3600" w:hanging="360"/>
+      </w:pPr>
+    </w:lvl>
+    <w:lvl w:ilvl="5" w:tplc="0413001B" w:tentative="1">
+      <w:start w:val="1"/>
+      <w:numFmt w:val="lowerRoman"/>
+      <w:lvlText w:val="%6."/>
+      <w:lvlJc w:val="right"/>
+      <w:pPr>
+        <w:ind w:left="4320" w:hanging="180"/>
+      </w:pPr>
+    </w:lvl>
+    <w:lvl w:ilvl="6" w:tplc="0413000F" w:tentative="1">
+      <w:start w:val="1"/>
+      <w:numFmt w:val="decimal"/>
+      <w:lvlText w:val="%7."/>
+      <w:lvlJc w:val="left"/>
+      <w:pPr>
+        <w:ind w:left="5040" w:hanging="360"/>
+      </w:pPr>
+    </w:lvl>
+    <w:lvl w:ilvl="7" w:tplc="04130019" w:tentative="1">
+      <w:start w:val="1"/>
+      <w:numFmt w:val="lowerLetter"/>
+      <w:lvlText w:val="%8."/>
+      <w:lvlJc w:val="left"/>
+      <w:pPr>
+        <w:ind w:left="5760" w:hanging="360"/>
+      </w:pPr>
+    </w:lvl>
+    <w:lvl w:ilvl="8" w:tplc="0413001B" w:tentative="1">
+      <w:start w:val="1"/>
+      <w:numFmt w:val="lowerRoman"/>
+      <w:lvlText w:val="%9."/>
+      <w:lvlJc w:val="right"/>
+      <w:pPr>
+        <w:ind w:left="6480" w:hanging="180"/>
+      </w:pPr>
+    </w:lvl>
+  </w:abstractNum>
+  <w:abstractNum w:abstractNumId="1">
     <w:nsid w:val="0C607C4E"/>
     <w:multiLevelType w:val="hybridMultilevel"/>
     <w:tmpl w:val="8E6C71C0"/>
@@ -869,7 +1059,7 @@
       </w:pPr>
     </w:lvl>
   </w:abstractNum>
-  <w:abstractNum w:abstractNumId="1">
+  <w:abstractNum w:abstractNumId="2">
     <w:nsid w:val="43FE2602"/>
     <w:multiLevelType w:val="hybridMultilevel"/>
     <w:tmpl w:val="381E28B6"/>
@@ -958,7 +1148,7 @@
       </w:pPr>
     </w:lvl>
   </w:abstractNum>
-  <w:abstractNum w:abstractNumId="2">
+  <w:abstractNum w:abstractNumId="3">
     <w:nsid w:val="501E51CE"/>
     <w:multiLevelType w:val="hybridMultilevel"/>
     <w:tmpl w:val="3D2AE3D8"/>
@@ -1047,14 +1237,201 @@
       </w:pPr>
     </w:lvl>
   </w:abstractNum>
+  <w:abstractNum w:abstractNumId="4">
+    <w:nsid w:val="550F5F1C"/>
+    <w:multiLevelType w:val="hybridMultilevel"/>
+    <w:tmpl w:val="05CC9CF6"/>
+    <w:lvl w:ilvl="0" w:tplc="68D8AADA">
+      <w:start w:val="1"/>
+      <w:numFmt w:val="decimal"/>
+      <w:lvlText w:val="%1."/>
+      <w:lvlJc w:val="left"/>
+      <w:pPr>
+        <w:ind w:left="1080" w:hanging="360"/>
+      </w:pPr>
+      <w:rPr>
+        <w:rFonts w:hint="default"/>
+      </w:rPr>
+    </w:lvl>
+    <w:lvl w:ilvl="1" w:tplc="04130019" w:tentative="1">
+      <w:start w:val="1"/>
+      <w:numFmt w:val="lowerLetter"/>
+      <w:lvlText w:val="%2."/>
+      <w:lvlJc w:val="left"/>
+      <w:pPr>
+        <w:ind w:left="1800" w:hanging="360"/>
+      </w:pPr>
+    </w:lvl>
+    <w:lvl w:ilvl="2" w:tplc="0413001B" w:tentative="1">
+      <w:start w:val="1"/>
+      <w:numFmt w:val="lowerRoman"/>
+      <w:lvlText w:val="%3."/>
+      <w:lvlJc w:val="right"/>
+      <w:pPr>
+        <w:ind w:left="2520" w:hanging="180"/>
+      </w:pPr>
+    </w:lvl>
+    <w:lvl w:ilvl="3" w:tplc="0413000F" w:tentative="1">
+      <w:start w:val="1"/>
+      <w:numFmt w:val="decimal"/>
+      <w:lvlText w:val="%4."/>
+      <w:lvlJc w:val="left"/>
+      <w:pPr>
+        <w:ind w:left="3240" w:hanging="360"/>
+      </w:pPr>
+    </w:lvl>
+    <w:lvl w:ilvl="4" w:tplc="04130019" w:tentative="1">
+      <w:start w:val="1"/>
+      <w:numFmt w:val="lowerLetter"/>
+      <w:lvlText w:val="%5."/>
+      <w:lvlJc w:val="left"/>
+      <w:pPr>
+        <w:ind w:left="3960" w:hanging="360"/>
+      </w:pPr>
+    </w:lvl>
+    <w:lvl w:ilvl="5" w:tplc="0413001B" w:tentative="1">
+      <w:start w:val="1"/>
+      <w:numFmt w:val="lowerRoman"/>
+      <w:lvlText w:val="%6."/>
+      <w:lvlJc w:val="right"/>
+      <w:pPr>
+        <w:ind w:left="4680" w:hanging="180"/>
+      </w:pPr>
+    </w:lvl>
+    <w:lvl w:ilvl="6" w:tplc="0413000F" w:tentative="1">
+      <w:start w:val="1"/>
+      <w:numFmt w:val="decimal"/>
+      <w:lvlText w:val="%7."/>
+      <w:lvlJc w:val="left"/>
+      <w:pPr>
+        <w:ind w:left="5400" w:hanging="360"/>
+      </w:pPr>
+    </w:lvl>
+    <w:lvl w:ilvl="7" w:tplc="04130019" w:tentative="1">
+      <w:start w:val="1"/>
+      <w:numFmt w:val="lowerLetter"/>
+      <w:lvlText w:val="%8."/>
+      <w:lvlJc w:val="left"/>
+      <w:pPr>
+        <w:ind w:left="6120" w:hanging="360"/>
+      </w:pPr>
+    </w:lvl>
+    <w:lvl w:ilvl="8" w:tplc="0413001B" w:tentative="1">
+      <w:start w:val="1"/>
+      <w:numFmt w:val="lowerRoman"/>
+      <w:lvlText w:val="%9."/>
+      <w:lvlJc w:val="right"/>
+      <w:pPr>
+        <w:ind w:left="6840" w:hanging="180"/>
+      </w:pPr>
+    </w:lvl>
+  </w:abstractNum>
+  <w:abstractNum w:abstractNumId="5">
+    <w:nsid w:val="59027082"/>
+    <w:multiLevelType w:val="hybridMultilevel"/>
+    <w:tmpl w:val="E8B2A8C4"/>
+    <w:lvl w:ilvl="0" w:tplc="0413000F">
+      <w:start w:val="1"/>
+      <w:numFmt w:val="decimal"/>
+      <w:lvlText w:val="%1."/>
+      <w:lvlJc w:val="left"/>
+      <w:pPr>
+        <w:ind w:left="720" w:hanging="360"/>
+      </w:pPr>
+      <w:rPr>
+        <w:rFonts w:hint="default"/>
+      </w:rPr>
+    </w:lvl>
+    <w:lvl w:ilvl="1" w:tplc="04130019" w:tentative="1">
+      <w:start w:val="1"/>
+      <w:numFmt w:val="lowerLetter"/>
+      <w:lvlText w:val="%2."/>
+      <w:lvlJc w:val="left"/>
+      <w:pPr>
+        <w:ind w:left="1440" w:hanging="360"/>
+      </w:pPr>
+    </w:lvl>
+    <w:lvl w:ilvl="2" w:tplc="0413001B" w:tentative="1">
+      <w:start w:val="1"/>
+      <w:numFmt w:val="lowerRoman"/>
+      <w:lvlText w:val="%3."/>
+      <w:lvlJc w:val="right"/>
+      <w:pPr>
+        <w:ind w:left="2160" w:hanging="180"/>
+      </w:pPr>
+    </w:lvl>
+    <w:lvl w:ilvl="3" w:tplc="0413000F" w:tentative="1">
+      <w:start w:val="1"/>
+      <w:numFmt w:val="decimal"/>
+      <w:lvlText w:val="%4."/>
+      <w:lvlJc w:val="left"/>
+      <w:pPr>
+        <w:ind w:left="2880" w:hanging="360"/>
+      </w:pPr>
+    </w:lvl>
+    <w:lvl w:ilvl="4" w:tplc="04130019" w:tentative="1">
+      <w:start w:val="1"/>
+      <w:numFmt w:val="lowerLetter"/>
+      <w:lvlText w:val="%5."/>
+      <w:lvlJc w:val="left"/>
+      <w:pPr>
+        <w:ind w:left="3600" w:hanging="360"/>
+      </w:pPr>
+    </w:lvl>
+    <w:lvl w:ilvl="5" w:tplc="0413001B" w:tentative="1">
+      <w:start w:val="1"/>
+      <w:numFmt w:val="lowerRoman"/>
+      <w:lvlText w:val="%6."/>
+      <w:lvlJc w:val="right"/>
+      <w:pPr>
+        <w:ind w:left="4320" w:hanging="180"/>
+      </w:pPr>
+    </w:lvl>
+    <w:lvl w:ilvl="6" w:tplc="0413000F" w:tentative="1">
+      <w:start w:val="1"/>
+      <w:numFmt w:val="decimal"/>
+      <w:lvlText w:val="%7."/>
+      <w:lvlJc w:val="left"/>
+      <w:pPr>
+        <w:ind w:left="5040" w:hanging="360"/>
+      </w:pPr>
+    </w:lvl>
+    <w:lvl w:ilvl="7" w:tplc="04130019" w:tentative="1">
+      <w:start w:val="1"/>
+      <w:numFmt w:val="lowerLetter"/>
+      <w:lvlText w:val="%8."/>
+      <w:lvlJc w:val="left"/>
+      <w:pPr>
+        <w:ind w:left="5760" w:hanging="360"/>
+      </w:pPr>
+    </w:lvl>
+    <w:lvl w:ilvl="8" w:tplc="0413001B" w:tentative="1">
+      <w:start w:val="1"/>
+      <w:numFmt w:val="lowerRoman"/>
+      <w:lvlText w:val="%9."/>
+      <w:lvlJc w:val="right"/>
+      <w:pPr>
+        <w:ind w:left="6480" w:hanging="180"/>
+      </w:pPr>
+    </w:lvl>
+  </w:abstractNum>
   <w:num w:numId="1">
+    <w:abstractNumId w:val="3"/>
+  </w:num>
+  <w:num w:numId="2">
     <w:abstractNumId w:val="2"/>
   </w:num>
-  <w:num w:numId="2">
+  <w:num w:numId="3">
     <w:abstractNumId w:val="1"/>
   </w:num>
-  <w:num w:numId="3">
+  <w:num w:numId="4">
     <w:abstractNumId w:val="0"/>
+  </w:num>
+  <w:num w:numId="5">
+    <w:abstractNumId w:val="5"/>
+  </w:num>
+  <w:num w:numId="6">
+    <w:abstractNumId w:val="4"/>
   </w:num>
 </w:numbering>
 </file>
@@ -1883,7 +2260,7 @@
 </file>
 
 <file path=customXml/itemProps1.xml><?xml version="1.0" encoding="utf-8"?>
-<ds:datastoreItem xmlns:ds="http://schemas.openxmlformats.org/officeDocument/2006/customXml" ds:itemID="{BB0EDE08-3B14-4429-97F0-71AF53DF0C02}">
+<ds:datastoreItem xmlns:ds="http://schemas.openxmlformats.org/officeDocument/2006/customXml" ds:itemID="{D94880F3-C1D1-4FA4-828F-04B15F53E8AA}">
   <ds:schemaRefs>
     <ds:schemaRef ds:uri="http://schemas.openxmlformats.org/officeDocument/2006/bibliography"/>
   </ds:schemaRefs>

</xml_diff>